<commit_message>
update the repeat mode setting of sop
</commit_message>
<xml_diff>
--- a/sop/Repeat Mode Settting .docx
+++ b/sop/Repeat Mode Settting .docx
@@ -1857,7 +1857,19 @@
         <w:rPr>
           <w:rFonts w:ascii="Times New Roman" w:hAnsi="Times New Roman" w:cs="Times New Roman" w:hint="eastAsia"/>
         </w:rPr>
-        <w:t>.</w:t>
+        <w:t xml:space="preserve"> </w:t>
+      </w:r>
+      <w:r>
+        <w:rPr>
+          <w:rFonts w:ascii="Times New Roman" w:hAnsi="Times New Roman" w:cs="Times New Roman" w:hint="eastAsia"/>
+        </w:rPr>
+        <w:t>to</w:t>
+      </w:r>
+      <w:r>
+        <w:rPr>
+          <w:rFonts w:ascii="Times New Roman" w:hAnsi="Times New Roman" w:cs="Times New Roman" w:hint="eastAsia"/>
+        </w:rPr>
+        <w:t xml:space="preserve"> 192.168.50.111 and 192.168.50.196</w:t>
       </w:r>
     </w:p>
     <w:p>
@@ -2584,7 +2596,7 @@
           <w:noProof/>
         </w:rPr>
         <w:drawing>
-          <wp:inline distT="0" distB="0" distL="0" distR="0">
+          <wp:inline distT="0" distB="0" distL="0" distR="0" wp14:anchorId="3C5043EF" wp14:editId="6E4AEB7B">
             <wp:extent cx="5759450" cy="1936750"/>
             <wp:effectExtent l="0" t="0" r="0" b="6350"/>
             <wp:docPr id="20" name="圖片 20"/>
@@ -2636,9 +2648,91 @@
     <w:p>
       <w:pPr>
         <w:rPr>
-          <w:rFonts w:ascii="Times New Roman" w:hAnsi="Times New Roman" w:cs="Times New Roman"/>
-        </w:rPr>
-      </w:pPr>
+          <w:rFonts w:ascii="Times New Roman" w:hAnsi="Times New Roman" w:cs="Times New Roman" w:hint="eastAsia"/>
+        </w:rPr>
+      </w:pPr>
+      <w:r>
+        <w:rPr>
+          <w:rFonts w:ascii="Times New Roman" w:hAnsi="Times New Roman" w:cs="Times New Roman"/>
+          <w:noProof/>
+          <w:color w:val="FF0000"/>
+        </w:rPr>
+        <mc:AlternateContent>
+          <mc:Choice Requires="wps">
+            <w:drawing>
+              <wp:anchor distT="0" distB="0" distL="114300" distR="114300" simplePos="0" relativeHeight="251668480" behindDoc="0" locked="0" layoutInCell="1" allowOverlap="1" wp14:anchorId="3F44D6AD" wp14:editId="4EEC6FF7">
+                <wp:simplePos x="0" y="0"/>
+                <wp:positionH relativeFrom="column">
+                  <wp:posOffset>1664970</wp:posOffset>
+                </wp:positionH>
+                <wp:positionV relativeFrom="paragraph">
+                  <wp:posOffset>1066800</wp:posOffset>
+                </wp:positionV>
+                <wp:extent cx="3905250" cy="482600"/>
+                <wp:effectExtent l="0" t="0" r="19050" b="12700"/>
+                <wp:wrapNone/>
+                <wp:docPr id="23" name="矩形 23"/>
+                <wp:cNvGraphicFramePr/>
+                <a:graphic xmlns:a="http://schemas.openxmlformats.org/drawingml/2006/main">
+                  <a:graphicData uri="http://schemas.microsoft.com/office/word/2010/wordprocessingShape">
+                    <wps:wsp>
+                      <wps:cNvSpPr/>
+                      <wps:spPr>
+                        <a:xfrm>
+                          <a:off x="0" y="0"/>
+                          <a:ext cx="3905250" cy="482600"/>
+                        </a:xfrm>
+                        <a:prstGeom prst="rect">
+                          <a:avLst/>
+                        </a:prstGeom>
+                        <a:noFill/>
+                        <a:ln w="9525">
+                          <a:solidFill>
+                            <a:srgbClr val="FF0000"/>
+                          </a:solidFill>
+                        </a:ln>
+                      </wps:spPr>
+                      <wps:style>
+                        <a:lnRef idx="2">
+                          <a:schemeClr val="accent1">
+                            <a:shade val="50000"/>
+                          </a:schemeClr>
+                        </a:lnRef>
+                        <a:fillRef idx="1">
+                          <a:schemeClr val="accent1"/>
+                        </a:fillRef>
+                        <a:effectRef idx="0">
+                          <a:schemeClr val="accent1"/>
+                        </a:effectRef>
+                        <a:fontRef idx="minor">
+                          <a:schemeClr val="lt1"/>
+                        </a:fontRef>
+                      </wps:style>
+                      <wps:bodyPr rot="0" spcFirstLastPara="0" vertOverflow="overflow" horzOverflow="overflow" vert="horz" wrap="square" lIns="91440" tIns="45720" rIns="91440" bIns="45720" numCol="1" spcCol="0" rtlCol="0" fromWordArt="0" anchor="ctr" anchorCtr="0" forceAA="0" compatLnSpc="1">
+                        <a:prstTxWarp prst="textNoShape">
+                          <a:avLst/>
+                        </a:prstTxWarp>
+                        <a:noAutofit/>
+                      </wps:bodyPr>
+                    </wps:wsp>
+                  </a:graphicData>
+                </a:graphic>
+                <wp14:sizeRelH relativeFrom="margin">
+                  <wp14:pctWidth>0</wp14:pctWidth>
+                </wp14:sizeRelH>
+                <wp14:sizeRelV relativeFrom="margin">
+                  <wp14:pctHeight>0</wp14:pctHeight>
+                </wp14:sizeRelV>
+              </wp:anchor>
+            </w:drawing>
+          </mc:Choice>
+          <mc:Fallback>
+            <w:pict>
+              <v:rect id="矩形 23" o:spid="_x0000_s1026" style="position:absolute;margin-left:131.1pt;margin-top:84pt;width:307.5pt;height:38pt;z-index:251668480;visibility:visible;mso-wrap-style:square;mso-width-percent:0;mso-height-percent:0;mso-wrap-distance-left:9pt;mso-wrap-distance-top:0;mso-wrap-distance-right:9pt;mso-wrap-distance-bottom:0;mso-position-horizontal:absolute;mso-position-horizontal-relative:text;mso-position-vertical:absolute;mso-position-vertical-relative:text;mso-width-percent:0;mso-height-percent:0;mso-width-relative:margin;mso-height-relative:margin;v-text-anchor:middle" o:gfxdata="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" filled="f" strokecolor="red"/>
+            </w:pict>
+          </mc:Fallback>
+        </mc:AlternateContent>
+      </w:r>
       <w:r>
         <w:rPr>
           <w:rFonts w:ascii="Times New Roman" w:hAnsi="Times New Roman" w:cs="Times New Roman"/>
@@ -2646,9 +2740,9 @@
         </w:rPr>
         <w:drawing>
           <wp:inline distT="0" distB="0" distL="0" distR="0">
-            <wp:extent cx="5753100" cy="2292350"/>
+            <wp:extent cx="5753100" cy="2254250"/>
             <wp:effectExtent l="0" t="0" r="0" b="0"/>
-            <wp:docPr id="21" name="圖片 21"/>
+            <wp:docPr id="11" name="圖片 11"/>
             <wp:cNvGraphicFramePr>
               <a:graphicFrameLocks xmlns:a="http://schemas.openxmlformats.org/drawingml/2006/main" noChangeAspect="1"/>
             </wp:cNvGraphicFramePr>
@@ -2656,7 +2750,7 @@
               <a:graphicData uri="http://schemas.openxmlformats.org/drawingml/2006/picture">
                 <pic:pic xmlns:pic="http://schemas.openxmlformats.org/drawingml/2006/picture">
                   <pic:nvPicPr>
-                    <pic:cNvPr id="0" name="Picture 10"/>
+                    <pic:cNvPr id="0" name="Picture 1"/>
                     <pic:cNvPicPr>
                       <a:picLocks noChangeAspect="1" noChangeArrowheads="1"/>
                     </pic:cNvPicPr>
@@ -2677,7 +2771,7 @@
                   <pic:spPr bwMode="auto">
                     <a:xfrm>
                       <a:off x="0" y="0"/>
-                      <a:ext cx="5753100" cy="2292350"/>
+                      <a:ext cx="5753100" cy="2254250"/>
                     </a:xfrm>
                     <a:prstGeom prst="rect">
                       <a:avLst/>
@@ -2696,11 +2790,333 @@
     </w:p>
     <w:p>
       <w:pPr>
+        <w:rPr>
+          <w:rFonts w:ascii="Times New Roman" w:hAnsi="Times New Roman" w:cs="Times New Roman" w:hint="eastAsia"/>
+        </w:rPr>
+      </w:pPr>
+    </w:p>
+    <w:p>
+      <w:pPr>
+        <w:rPr>
+          <w:rFonts w:ascii="Times New Roman" w:hAnsi="Times New Roman" w:cs="Times New Roman" w:hint="eastAsia"/>
+        </w:rPr>
+      </w:pPr>
+      <w:r>
+        <w:rPr>
+          <w:rFonts w:ascii="Times New Roman" w:hAnsi="Times New Roman" w:cs="Times New Roman" w:hint="eastAsia"/>
+        </w:rPr>
+        <w:lastRenderedPageBreak/>
+        <w:t>AP: 192.168.50.111</w:t>
+      </w:r>
+    </w:p>
+    <w:p>
+      <w:pPr>
+        <w:rPr>
+          <w:rFonts w:ascii="Times New Roman" w:hAnsi="Times New Roman" w:cs="Times New Roman" w:hint="eastAsia"/>
+        </w:rPr>
+      </w:pPr>
+      <w:r>
+        <w:rPr>
+          <w:rFonts w:ascii="Times New Roman" w:hAnsi="Times New Roman" w:cs="Times New Roman"/>
+          <w:noProof/>
+        </w:rPr>
+        <mc:AlternateContent>
+          <mc:Choice Requires="wps">
+            <w:drawing>
+              <wp:anchor distT="0" distB="0" distL="114300" distR="114300" simplePos="0" relativeHeight="251669504" behindDoc="0" locked="0" layoutInCell="1" allowOverlap="1" wp14:anchorId="6FD0C4F6" wp14:editId="37210176">
+                <wp:simplePos x="0" y="0"/>
+                <wp:positionH relativeFrom="column">
+                  <wp:posOffset>1061720</wp:posOffset>
+                </wp:positionH>
+                <wp:positionV relativeFrom="paragraph">
+                  <wp:posOffset>685800</wp:posOffset>
+                </wp:positionV>
+                <wp:extent cx="2628900" cy="241300"/>
+                <wp:effectExtent l="0" t="0" r="19050" b="25400"/>
+                <wp:wrapNone/>
+                <wp:docPr id="26" name="矩形 26"/>
+                <wp:cNvGraphicFramePr/>
+                <a:graphic xmlns:a="http://schemas.openxmlformats.org/drawingml/2006/main">
+                  <a:graphicData uri="http://schemas.microsoft.com/office/word/2010/wordprocessingShape">
+                    <wps:wsp>
+                      <wps:cNvSpPr/>
+                      <wps:spPr>
+                        <a:xfrm>
+                          <a:off x="0" y="0"/>
+                          <a:ext cx="2628900" cy="241300"/>
+                        </a:xfrm>
+                        <a:prstGeom prst="rect">
+                          <a:avLst/>
+                        </a:prstGeom>
+                        <a:noFill/>
+                        <a:ln/>
+                      </wps:spPr>
+                      <wps:style>
+                        <a:lnRef idx="2">
+                          <a:schemeClr val="accent2"/>
+                        </a:lnRef>
+                        <a:fillRef idx="1">
+                          <a:schemeClr val="lt1"/>
+                        </a:fillRef>
+                        <a:effectRef idx="0">
+                          <a:schemeClr val="accent2"/>
+                        </a:effectRef>
+                        <a:fontRef idx="minor">
+                          <a:schemeClr val="dk1"/>
+                        </a:fontRef>
+                      </wps:style>
+                      <wps:bodyPr rot="0" spcFirstLastPara="0" vertOverflow="overflow" horzOverflow="overflow" vert="horz" wrap="square" lIns="91440" tIns="45720" rIns="91440" bIns="45720" numCol="1" spcCol="0" rtlCol="0" fromWordArt="0" anchor="ctr" anchorCtr="0" forceAA="0" compatLnSpc="1">
+                        <a:prstTxWarp prst="textNoShape">
+                          <a:avLst/>
+                        </a:prstTxWarp>
+                        <a:noAutofit/>
+                      </wps:bodyPr>
+                    </wps:wsp>
+                  </a:graphicData>
+                </a:graphic>
+                <wp14:sizeRelH relativeFrom="margin">
+                  <wp14:pctWidth>0</wp14:pctWidth>
+                </wp14:sizeRelH>
+                <wp14:sizeRelV relativeFrom="margin">
+                  <wp14:pctHeight>0</wp14:pctHeight>
+                </wp14:sizeRelV>
+              </wp:anchor>
+            </w:drawing>
+          </mc:Choice>
+          <mc:Fallback>
+            <w:pict>
+              <v:rect id="矩形 26" o:spid="_x0000_s1026" style="position:absolute;margin-left:83.6pt;margin-top:54pt;width:207pt;height:19pt;z-index:251669504;visibility:visible;mso-wrap-style:square;mso-width-percent:0;mso-height-percent:0;mso-wrap-distance-left:9pt;mso-wrap-distance-top:0;mso-wrap-distance-right:9pt;mso-wrap-distance-bottom:0;mso-position-horizontal:absolute;mso-position-horizontal-relative:text;mso-position-vertical:absolute;mso-position-vertical-relative:text;mso-width-percent:0;mso-height-percent:0;mso-width-relative:margin;mso-height-relative:margin;v-text-anchor:middle" o:gfxdata="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" filled="f" strokecolor="#c0504d [3205]" strokeweight="2pt"/>
+            </w:pict>
+          </mc:Fallback>
+        </mc:AlternateContent>
+      </w:r>
+      <w:r>
+        <w:rPr>
+          <w:rFonts w:ascii="Times New Roman" w:hAnsi="Times New Roman" w:cs="Times New Roman"/>
+          <w:noProof/>
+        </w:rPr>
+        <w:drawing>
+          <wp:inline distT="0" distB="0" distL="0" distR="0" wp14:anchorId="0841DB85" wp14:editId="618F3403">
+            <wp:extent cx="3878306" cy="2971800"/>
+            <wp:effectExtent l="0" t="0" r="8255" b="0"/>
+            <wp:docPr id="24" name="圖片 24"/>
+            <wp:cNvGraphicFramePr>
+              <a:graphicFrameLocks xmlns:a="http://schemas.openxmlformats.org/drawingml/2006/main" noChangeAspect="1"/>
+            </wp:cNvGraphicFramePr>
+            <a:graphic xmlns:a="http://schemas.openxmlformats.org/drawingml/2006/main">
+              <a:graphicData uri="http://schemas.openxmlformats.org/drawingml/2006/picture">
+                <pic:pic xmlns:pic="http://schemas.openxmlformats.org/drawingml/2006/picture">
+                  <pic:nvPicPr>
+                    <pic:cNvPr id="0" name="Picture 9"/>
+                    <pic:cNvPicPr>
+                      <a:picLocks noChangeAspect="1" noChangeArrowheads="1"/>
+                    </pic:cNvPicPr>
+                  </pic:nvPicPr>
+                  <pic:blipFill>
+                    <a:blip r:embed="rId22">
+                      <a:extLst>
+                        <a:ext uri="{28A0092B-C50C-407E-A947-70E740481C1C}">
+                          <a14:useLocalDpi xmlns:a14="http://schemas.microsoft.com/office/drawing/2010/main" val="0"/>
+                        </a:ext>
+                      </a:extLst>
+                    </a:blip>
+                    <a:srcRect/>
+                    <a:stretch>
+                      <a:fillRect/>
+                    </a:stretch>
+                  </pic:blipFill>
+                  <pic:spPr bwMode="auto">
+                    <a:xfrm>
+                      <a:off x="0" y="0"/>
+                      <a:ext cx="3878306" cy="2971800"/>
+                    </a:xfrm>
+                    <a:prstGeom prst="rect">
+                      <a:avLst/>
+                    </a:prstGeom>
+                    <a:noFill/>
+                    <a:ln>
+                      <a:noFill/>
+                    </a:ln>
+                  </pic:spPr>
+                </pic:pic>
+              </a:graphicData>
+            </a:graphic>
+          </wp:inline>
+        </w:drawing>
+      </w:r>
+    </w:p>
+    <w:p>
+      <w:pPr>
+        <w:rPr>
+          <w:rFonts w:ascii="Times New Roman" w:hAnsi="Times New Roman" w:cs="Times New Roman" w:hint="eastAsia"/>
+        </w:rPr>
+      </w:pPr>
+      <w:r>
+        <w:rPr>
+          <w:rFonts w:ascii="Times New Roman" w:hAnsi="Times New Roman" w:cs="Times New Roman" w:hint="eastAsia"/>
+        </w:rPr>
+        <w:t>AP: 192.168.50.196</w:t>
+      </w:r>
+    </w:p>
+    <w:p>
+      <w:pPr>
+        <w:rPr>
+          <w:rFonts w:ascii="Times New Roman" w:hAnsi="Times New Roman" w:cs="Times New Roman"/>
+        </w:rPr>
+      </w:pPr>
+      <w:r>
+        <w:rPr>
+          <w:rFonts w:ascii="Times New Roman" w:hAnsi="Times New Roman" w:cs="Times New Roman"/>
+          <w:noProof/>
+        </w:rPr>
+        <mc:AlternateContent>
+          <mc:Choice Requires="wps">
+            <w:drawing>
+              <wp:anchor distT="0" distB="0" distL="114300" distR="114300" simplePos="0" relativeHeight="251671552" behindDoc="0" locked="0" layoutInCell="1" allowOverlap="1" wp14:anchorId="2866BA04" wp14:editId="07FAF543">
+                <wp:simplePos x="0" y="0"/>
+                <wp:positionH relativeFrom="column">
+                  <wp:posOffset>1099820</wp:posOffset>
+                </wp:positionH>
+                <wp:positionV relativeFrom="paragraph">
+                  <wp:posOffset>698500</wp:posOffset>
+                </wp:positionV>
+                <wp:extent cx="2590800" cy="241300"/>
+                <wp:effectExtent l="0" t="0" r="19050" b="25400"/>
+                <wp:wrapNone/>
+                <wp:docPr id="27" name="矩形 27"/>
+                <wp:cNvGraphicFramePr/>
+                <a:graphic xmlns:a="http://schemas.openxmlformats.org/drawingml/2006/main">
+                  <a:graphicData uri="http://schemas.microsoft.com/office/word/2010/wordprocessingShape">
+                    <wps:wsp>
+                      <wps:cNvSpPr/>
+                      <wps:spPr>
+                        <a:xfrm>
+                          <a:off x="0" y="0"/>
+                          <a:ext cx="2590800" cy="241300"/>
+                        </a:xfrm>
+                        <a:prstGeom prst="rect">
+                          <a:avLst/>
+                        </a:prstGeom>
+                        <a:noFill/>
+                        <a:ln/>
+                      </wps:spPr>
+                      <wps:style>
+                        <a:lnRef idx="2">
+                          <a:schemeClr val="accent2"/>
+                        </a:lnRef>
+                        <a:fillRef idx="1">
+                          <a:schemeClr val="lt1"/>
+                        </a:fillRef>
+                        <a:effectRef idx="0">
+                          <a:schemeClr val="accent2"/>
+                        </a:effectRef>
+                        <a:fontRef idx="minor">
+                          <a:schemeClr val="dk1"/>
+                        </a:fontRef>
+                      </wps:style>
+                      <wps:bodyPr rot="0" spcFirstLastPara="0" vertOverflow="overflow" horzOverflow="overflow" vert="horz" wrap="square" lIns="91440" tIns="45720" rIns="91440" bIns="45720" numCol="1" spcCol="0" rtlCol="0" fromWordArt="0" anchor="ctr" anchorCtr="0" forceAA="0" compatLnSpc="1">
+                        <a:prstTxWarp prst="textNoShape">
+                          <a:avLst/>
+                        </a:prstTxWarp>
+                        <a:noAutofit/>
+                      </wps:bodyPr>
+                    </wps:wsp>
+                  </a:graphicData>
+                </a:graphic>
+                <wp14:sizeRelH relativeFrom="margin">
+                  <wp14:pctWidth>0</wp14:pctWidth>
+                </wp14:sizeRelH>
+                <wp14:sizeRelV relativeFrom="margin">
+                  <wp14:pctHeight>0</wp14:pctHeight>
+                </wp14:sizeRelV>
+              </wp:anchor>
+            </w:drawing>
+          </mc:Choice>
+          <mc:Fallback>
+            <w:pict>
+              <v:rect id="矩形 27" o:spid="_x0000_s1026" style="position:absolute;margin-left:86.6pt;margin-top:55pt;width:204pt;height:19pt;z-index:251671552;visibility:visible;mso-wrap-style:square;mso-width-percent:0;mso-height-percent:0;mso-wrap-distance-left:9pt;mso-wrap-distance-top:0;mso-wrap-distance-right:9pt;mso-wrap-distance-bottom:0;mso-position-horizontal:absolute;mso-position-horizontal-relative:text;mso-position-vertical:absolute;mso-position-vertical-relative:text;mso-width-percent:0;mso-height-percent:0;mso-width-relative:margin;mso-height-relative:margin;v-text-anchor:middle" o:gfxdata="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" filled="f" strokecolor="#c0504d [3205]" strokeweight="2pt"/>
+            </w:pict>
+          </mc:Fallback>
+        </mc:AlternateContent>
+      </w:r>
+      <w:r>
+        <w:rPr>
+          <w:rFonts w:ascii="Times New Roman" w:hAnsi="Times New Roman" w:cs="Times New Roman"/>
+          <w:noProof/>
+        </w:rPr>
+        <w:drawing>
+          <wp:inline distT="0" distB="0" distL="0" distR="0">
+            <wp:extent cx="3870283" cy="2940050"/>
+            <wp:effectExtent l="0" t="0" r="0" b="0"/>
+            <wp:docPr id="25" name="圖片 25"/>
+            <wp:cNvGraphicFramePr>
+              <a:graphicFrameLocks xmlns:a="http://schemas.openxmlformats.org/drawingml/2006/main" noChangeAspect="1"/>
+            </wp:cNvGraphicFramePr>
+            <a:graphic xmlns:a="http://schemas.openxmlformats.org/drawingml/2006/main">
+              <a:graphicData uri="http://schemas.openxmlformats.org/drawingml/2006/picture">
+                <pic:pic xmlns:pic="http://schemas.openxmlformats.org/drawingml/2006/picture">
+                  <pic:nvPicPr>
+                    <pic:cNvPr id="0" name="Picture 10"/>
+                    <pic:cNvPicPr>
+                      <a:picLocks noChangeAspect="1" noChangeArrowheads="1"/>
+                    </pic:cNvPicPr>
+                  </pic:nvPicPr>
+                  <pic:blipFill>
+                    <a:blip r:embed="rId23">
+                      <a:extLst>
+                        <a:ext uri="{28A0092B-C50C-407E-A947-70E740481C1C}">
+                          <a14:useLocalDpi xmlns:a14="http://schemas.microsoft.com/office/drawing/2010/main" val="0"/>
+                        </a:ext>
+                      </a:extLst>
+                    </a:blip>
+                    <a:srcRect/>
+                    <a:stretch>
+                      <a:fillRect/>
+                    </a:stretch>
+                  </pic:blipFill>
+                  <pic:spPr bwMode="auto">
+                    <a:xfrm>
+                      <a:off x="0" y="0"/>
+                      <a:ext cx="3872832" cy="2941987"/>
+                    </a:xfrm>
+                    <a:prstGeom prst="rect">
+                      <a:avLst/>
+                    </a:prstGeom>
+                    <a:noFill/>
+                    <a:ln>
+                      <a:noFill/>
+                    </a:ln>
+                  </pic:spPr>
+                </pic:pic>
+              </a:graphicData>
+            </a:graphic>
+          </wp:inline>
+        </w:drawing>
+      </w:r>
+    </w:p>
+    <w:p>
+      <w:pPr>
         <w:widowControl/>
         <w:rPr>
           <w:rFonts w:ascii="Times New Roman" w:hAnsi="Times New Roman" w:cs="Times New Roman"/>
         </w:rPr>
       </w:pPr>
+      <w:r>
+        <w:rPr>
+          <w:rFonts w:ascii="Times New Roman" w:hAnsi="Times New Roman" w:cs="Times New Roman"/>
+        </w:rPr>
+        <w:br w:type="page"/>
+      </w:r>
+    </w:p>
+    <w:p>
+      <w:pPr>
+        <w:widowControl/>
+        <w:rPr>
+          <w:rFonts w:ascii="Times New Roman" w:hAnsi="Times New Roman" w:cs="Times New Roman"/>
+        </w:rPr>
+      </w:pPr>
+      <w:bookmarkStart w:id="3" w:name="_GoBack"/>
+      <w:bookmarkEnd w:id="3"/>
       <w:r>
         <w:rPr>
           <w:rFonts w:ascii="Times New Roman" w:hAnsi="Times New Roman" w:cs="Times New Roman" w:hint="eastAsia"/>
@@ -2753,7 +3169,7 @@
                     </pic:cNvPicPr>
                   </pic:nvPicPr>
                   <pic:blipFill>
-                    <a:blip r:embed="rId22">
+                    <a:blip r:embed="rId24">
                       <a:extLst>
                         <a:ext uri="{28A0092B-C50C-407E-A947-70E740481C1C}">
                           <a14:useLocalDpi xmlns:a14="http://schemas.microsoft.com/office/drawing/2010/main" val="0"/>
@@ -2848,41 +3264,41 @@
     <w:p>
       <w:pPr>
         <w:rPr>
+          <w:rFonts w:ascii="Times New Roman" w:hAnsi="Times New Roman" w:cs="Times New Roman"/>
+          <w:color w:val="00B0F0"/>
+        </w:rPr>
+      </w:pPr>
+      <w:r>
+        <w:rPr>
+          <w:rFonts w:ascii="Times New Roman" w:hAnsi="Times New Roman" w:cs="Times New Roman" w:hint="eastAsia"/>
+        </w:rPr>
+        <w:t xml:space="preserve">(5G) SSID: </w:t>
+      </w:r>
+      <w:r>
+        <w:rPr>
           <w:rFonts w:ascii="Times New Roman" w:hAnsi="Times New Roman" w:cs="Times New Roman" w:hint="eastAsia"/>
           <w:color w:val="00B0F0"/>
         </w:rPr>
-      </w:pPr>
+        <w:t>siot_dqa_5g</w:t>
+      </w:r>
       <w:r>
         <w:rPr>
           <w:rFonts w:ascii="Times New Roman" w:hAnsi="Times New Roman" w:cs="Times New Roman" w:hint="eastAsia"/>
         </w:rPr>
-        <w:t xml:space="preserve">(5G) SSID: </w:t>
+        <w:t xml:space="preserve">, Password: </w:t>
       </w:r>
       <w:r>
         <w:rPr>
           <w:rFonts w:ascii="Times New Roman" w:hAnsi="Times New Roman" w:cs="Times New Roman" w:hint="eastAsia"/>
           <w:color w:val="00B0F0"/>
         </w:rPr>
-        <w:t>siot_dqa_5g</w:t>
-      </w:r>
-      <w:r>
-        <w:rPr>
-          <w:rFonts w:ascii="Times New Roman" w:hAnsi="Times New Roman" w:cs="Times New Roman" w:hint="eastAsia"/>
-        </w:rPr>
-        <w:t xml:space="preserve">, Password: </w:t>
-      </w:r>
-      <w:r>
-        <w:rPr>
-          <w:rFonts w:ascii="Times New Roman" w:hAnsi="Times New Roman" w:cs="Times New Roman" w:hint="eastAsia"/>
-          <w:color w:val="00B0F0"/>
-        </w:rPr>
         <w:t>ad20151225</w:t>
       </w:r>
     </w:p>
     <w:p>
       <w:pPr>
         <w:rPr>
-          <w:rFonts w:ascii="Times New Roman" w:hAnsi="Times New Roman" w:cs="Times New Roman" w:hint="eastAsia"/>
+          <w:rFonts w:ascii="Times New Roman" w:hAnsi="Times New Roman" w:cs="Times New Roman"/>
         </w:rPr>
       </w:pPr>
       <w:r>
@@ -2908,7 +3324,7 @@
                     </pic:cNvPicPr>
                   </pic:nvPicPr>
                   <pic:blipFill>
-                    <a:blip r:embed="rId23" cstate="print">
+                    <a:blip r:embed="rId25" cstate="print">
                       <a:extLst>
                         <a:ext uri="{28A0092B-C50C-407E-A947-70E740481C1C}">
                           <a14:useLocalDpi xmlns:a14="http://schemas.microsoft.com/office/drawing/2010/main" val="0"/>
@@ -2970,8 +3386,6 @@
         </w:rPr>
         <w:t>.</w:t>
       </w:r>
-      <w:bookmarkStart w:id="3" w:name="_GoBack"/>
-      <w:bookmarkEnd w:id="3"/>
     </w:p>
     <w:sectPr>
       <w:pgSz w:w="11906" w:h="16838"/>
@@ -7213,7 +7627,7 @@
 </file>
 
 <file path=customXml/itemProps1.xml><?xml version="1.0" encoding="utf-8"?>
-<ds:datastoreItem xmlns:ds="http://schemas.openxmlformats.org/officeDocument/2006/customXml" ds:itemID="{F19654AF-AD8D-4966-BD4E-A09260BA3C88}">
+<ds:datastoreItem xmlns:ds="http://schemas.openxmlformats.org/officeDocument/2006/customXml" ds:itemID="{CAF290CE-70B4-40B8-84FF-0438E7C09C57}">
   <ds:schemaRefs>
     <ds:schemaRef ds:uri="http://schemas.openxmlformats.org/officeDocument/2006/bibliography"/>
   </ds:schemaRefs>

</xml_diff>